<commit_message>
template + "gast" entitie
</commit_message>
<xml_diff>
--- a/1.1/1.1.3 - Relationsschema.docx
+++ b/1.1/1.1.3 - Relationsschema.docx
@@ -4,56 +4,7 @@
   <w:body>
     <w:p>
       <w:pPr>
-        <w:pStyle w:val="normal1"/>
-        <w:rPr/>
-      </w:pPr>
-      <w:r>
-        <w:rPr/>
-        <w:t>FK- Notation:</w:t>
-      </w:r>
-    </w:p>
-    <w:p>
-      <w:pPr>
-        <w:pStyle w:val="normal1"/>
-        <w:rPr/>
-      </w:pPr>
-      <w:r>
-        <w:rPr/>
-        <w:t>Relation + Punkt (.) + Fremdschlüsselattribut – verweist auf</w:t>
-      </w:r>
-    </w:p>
-    <w:p>
-      <w:pPr>
-        <w:pStyle w:val="normal1"/>
-        <w:rPr/>
-      </w:pPr>
-      <w:r>
-        <w:rPr/>
-        <w:t>(◊) – Relation + Punkt (.) + Primärschlüsselattribut z.B.</w:t>
-      </w:r>
-    </w:p>
-    <w:p>
-      <w:pPr>
-        <w:pStyle w:val="normal1"/>
-        <w:rPr/>
-      </w:pPr>
-      <w:r>
-        <w:rPr/>
-        <w:t>Tabelle1.FK ◊ Tabelle2.PK</w:t>
-      </w:r>
-    </w:p>
-    <w:p>
-      <w:pPr>
-        <w:pStyle w:val="normal1"/>
-        <w:rPr/>
-      </w:pPr>
-      <w:r>
-        <w:rPr/>
-      </w:r>
-    </w:p>
-    <w:p>
-      <w:pPr>
-        <w:pStyle w:val="normal1"/>
+        <w:pStyle w:val="normal2"/>
         <w:rPr/>
       </w:pPr>
       <w:r>
@@ -73,7 +24,7 @@
     </w:p>
     <w:p>
       <w:pPr>
-        <w:pStyle w:val="normal1"/>
+        <w:pStyle w:val="normal2"/>
         <w:rPr/>
       </w:pPr>
       <w:r>
@@ -83,16 +34,16 @@
     </w:p>
     <w:p>
       <w:pPr>
-        <w:pStyle w:val="normal1"/>
-        <w:rPr/>
-      </w:pPr>
-      <w:r>
-        <w:rPr/>
-      </w:r>
-    </w:p>
-    <w:p>
-      <w:pPr>
-        <w:pStyle w:val="normal1"/>
+        <w:pStyle w:val="normal2"/>
+        <w:rPr/>
+      </w:pPr>
+      <w:r>
+        <w:rPr/>
+      </w:r>
+    </w:p>
+    <w:p>
+      <w:pPr>
+        <w:pStyle w:val="normal2"/>
         <w:rPr/>
       </w:pPr>
       <w:r>
@@ -112,7 +63,7 @@
     </w:p>
     <w:p>
       <w:pPr>
-        <w:pStyle w:val="normal1"/>
+        <w:pStyle w:val="normal2"/>
         <w:rPr/>
       </w:pPr>
       <w:r>
@@ -122,7 +73,7 @@
     </w:p>
     <w:p>
       <w:pPr>
-        <w:pStyle w:val="normal1"/>
+        <w:pStyle w:val="normal2"/>
         <w:rPr/>
       </w:pPr>
       <w:r>
@@ -132,7 +83,7 @@
     </w:p>
     <w:p>
       <w:pPr>
-        <w:pStyle w:val="normal1"/>
+        <w:pStyle w:val="normal2"/>
         <w:rPr/>
       </w:pPr>
       <w:r>
@@ -142,26 +93,16 @@
     </w:p>
     <w:p>
       <w:pPr>
-        <w:pStyle w:val="normal1"/>
-        <w:rPr/>
-      </w:pPr>
-      <w:r>
-        <w:rPr/>
-        <w:t>FK = Benutzer.BenutzerID ◊  Benutzer.BenutzerID</w:t>
-      </w:r>
-    </w:p>
-    <w:p>
-      <w:pPr>
-        <w:pStyle w:val="normal1"/>
-        <w:rPr/>
-      </w:pPr>
-      <w:r>
-        <w:rPr/>
-      </w:r>
-    </w:p>
-    <w:p>
-      <w:pPr>
-        <w:pStyle w:val="normal1"/>
+        <w:pStyle w:val="normal2"/>
+        <w:rPr/>
+      </w:pPr>
+      <w:r>
+        <w:rPr/>
+      </w:r>
+    </w:p>
+    <w:p>
+      <w:pPr>
+        <w:pStyle w:val="normal2"/>
         <w:rPr/>
       </w:pPr>
       <w:r>
@@ -181,7 +122,7 @@
     </w:p>
     <w:p>
       <w:pPr>
-        <w:pStyle w:val="normal1"/>
+        <w:pStyle w:val="normal2"/>
         <w:rPr/>
       </w:pPr>
       <w:r>
@@ -191,7 +132,7 @@
     </w:p>
     <w:p>
       <w:pPr>
-        <w:pStyle w:val="normal1"/>
+        <w:pStyle w:val="normal2"/>
         <w:rPr/>
       </w:pPr>
       <w:r>
@@ -201,16 +142,55 @@
     </w:p>
     <w:p>
       <w:pPr>
-        <w:pStyle w:val="normal1"/>
-        <w:rPr/>
-      </w:pPr>
-      <w:r>
-        <w:rPr/>
-      </w:r>
-    </w:p>
-    <w:p>
-      <w:pPr>
-        <w:pStyle w:val="normal1"/>
+        <w:pStyle w:val="normal2"/>
+        <w:rPr/>
+      </w:pPr>
+      <w:r>
+        <w:rPr/>
+      </w:r>
+    </w:p>
+    <w:p>
+      <w:pPr>
+        <w:pStyle w:val="normal2"/>
+        <w:rPr/>
+      </w:pPr>
+      <w:r>
+        <w:rPr/>
+        <w:t>Restaurant (</w:t>
+      </w:r>
+      <w:r>
+        <w:rPr>
+          <w:u w:val="single"/>
+        </w:rPr>
+        <w:t>RestaurantID</w:t>
+      </w:r>
+      <w:r>
+        <w:rPr/>
+        <w:t>, Name, OffenVon, OffenBis, Anschrift)</w:t>
+      </w:r>
+    </w:p>
+    <w:p>
+      <w:pPr>
+        <w:pStyle w:val="normal2"/>
+        <w:rPr/>
+      </w:pPr>
+      <w:r>
+        <w:rPr/>
+        <w:t>PK = RestaurantID</w:t>
+      </w:r>
+    </w:p>
+    <w:p>
+      <w:pPr>
+        <w:pStyle w:val="normal2"/>
+        <w:rPr/>
+      </w:pPr>
+      <w:r>
+        <w:rPr/>
+      </w:r>
+    </w:p>
+    <w:p>
+      <w:pPr>
+        <w:pStyle w:val="normal2"/>
         <w:rPr/>
       </w:pPr>
       <w:r>
@@ -230,7 +210,7 @@
     </w:p>
     <w:p>
       <w:pPr>
-        <w:pStyle w:val="normal1"/>
+        <w:pStyle w:val="normal2"/>
         <w:rPr/>
       </w:pPr>
       <w:r>
@@ -240,7 +220,7 @@
     </w:p>
     <w:p>
       <w:pPr>
-        <w:pStyle w:val="normal1"/>
+        <w:pStyle w:val="normal2"/>
         <w:rPr/>
       </w:pPr>
       <w:r>
@@ -250,7 +230,7 @@
     </w:p>
     <w:p>
       <w:pPr>
-        <w:pStyle w:val="normal1"/>
+        <w:pStyle w:val="normal2"/>
         <w:rPr/>
       </w:pPr>
       <w:r>
@@ -260,7 +240,7 @@
     </w:p>
     <w:p>
       <w:pPr>
-        <w:pStyle w:val="normal1"/>
+        <w:pStyle w:val="normal2"/>
         <w:rPr/>
       </w:pPr>
       <w:r>
@@ -270,16 +250,16 @@
     </w:p>
     <w:p>
       <w:pPr>
-        <w:pStyle w:val="normal1"/>
-        <w:rPr/>
-      </w:pPr>
-      <w:r>
-        <w:rPr/>
-      </w:r>
-    </w:p>
-    <w:p>
-      <w:pPr>
-        <w:pStyle w:val="normal1"/>
+        <w:pStyle w:val="normal2"/>
+        <w:rPr/>
+      </w:pPr>
+      <w:r>
+        <w:rPr/>
+      </w:r>
+    </w:p>
+    <w:p>
+      <w:pPr>
+        <w:pStyle w:val="normal2"/>
         <w:rPr/>
       </w:pPr>
       <w:r>
@@ -293,19 +273,13 @@
         <w:t>WarenkorbID</w:t>
       </w:r>
       <w:r>
-        <w:rPr>
-          <w:u w:val="none"/>
-        </w:rPr>
-        <w:t>, Erstelldatum, Status</w:t>
-      </w:r>
-      <w:r>
         <w:rPr/>
         <w:t>)</w:t>
       </w:r>
     </w:p>
     <w:p>
       <w:pPr>
-        <w:pStyle w:val="normal1"/>
+        <w:pStyle w:val="normal2"/>
         <w:rPr/>
       </w:pPr>
       <w:r>
@@ -315,26 +289,26 @@
     </w:p>
     <w:p>
       <w:pPr>
-        <w:pStyle w:val="normal1"/>
-        <w:rPr/>
-      </w:pPr>
-      <w:r>
-        <w:rPr/>
-        <w:t>FK = Warenkorb.RestaurantID ◊ Restaurant.RestaurantID</w:t>
-      </w:r>
-    </w:p>
-    <w:p>
-      <w:pPr>
-        <w:pStyle w:val="normal1"/>
-        <w:rPr/>
-      </w:pPr>
-      <w:r>
-        <w:rPr/>
-      </w:r>
-    </w:p>
-    <w:p>
-      <w:pPr>
-        <w:pStyle w:val="normal1"/>
+        <w:pStyle w:val="normal2"/>
+        <w:rPr/>
+      </w:pPr>
+      <w:r>
+        <w:rPr/>
+        <w:t>FK = Warenkorb.GerichtID ◊ Gericht.GerichtID</w:t>
+      </w:r>
+    </w:p>
+    <w:p>
+      <w:pPr>
+        <w:pStyle w:val="normal2"/>
+        <w:rPr/>
+      </w:pPr>
+      <w:r>
+        <w:rPr/>
+      </w:r>
+    </w:p>
+    <w:p>
+      <w:pPr>
+        <w:pStyle w:val="normal2"/>
         <w:rPr/>
       </w:pPr>
       <w:r>
@@ -349,38 +323,22 @@
       </w:r>
       <w:r>
         <w:rPr/>
-        <w:t xml:space="preserve">,  </w:t>
-      </w:r>
-      <w:r>
-        <w:rPr>
-          <w:u w:val="single"/>
-        </w:rPr>
-        <w:t>WarenkorbID</w:t>
-      </w:r>
-      <w:r>
-        <w:rPr/>
-        <w:t>, RestaurantAnschrift, TotalPreis, Stückzahl, GerichtID)</w:t>
-      </w:r>
-    </w:p>
-    <w:p>
-      <w:pPr>
-        <w:pStyle w:val="normal1"/>
-        <w:rPr/>
-      </w:pPr>
-      <w:r>
-        <w:rPr/>
-        <w:t>PK = OrderItemID,  Warenkorb.</w:t>
-      </w:r>
-      <w:r>
-        <w:rPr>
-          <w:u w:val="none"/>
-        </w:rPr>
-        <w:t>WarenkorbID</w:t>
-      </w:r>
-    </w:p>
-    <w:p>
-      <w:pPr>
-        <w:pStyle w:val="normal1"/>
+        <w:t>,  RestaurantAnschrift, TotalPreis, Stückzahl, GerichtID)</w:t>
+      </w:r>
+    </w:p>
+    <w:p>
+      <w:pPr>
+        <w:pStyle w:val="normal2"/>
+        <w:rPr/>
+      </w:pPr>
+      <w:r>
+        <w:rPr/>
+        <w:t>PK = OrderItemID</w:t>
+      </w:r>
+    </w:p>
+    <w:p>
+      <w:pPr>
+        <w:pStyle w:val="normal2"/>
         <w:rPr/>
       </w:pPr>
       <w:r>
@@ -390,16 +348,26 @@
     </w:p>
     <w:p>
       <w:pPr>
-        <w:pStyle w:val="normal1"/>
-        <w:rPr/>
-      </w:pPr>
-      <w:r>
-        <w:rPr/>
-      </w:r>
-    </w:p>
-    <w:p>
-      <w:pPr>
-        <w:pStyle w:val="normal1"/>
+        <w:pStyle w:val="normal2"/>
+        <w:rPr/>
+      </w:pPr>
+      <w:r>
+        <w:rPr/>
+        <w:t>FK = OrderItem.WarenKorbID ◊ Warenkorb.WarenkorbID</w:t>
+      </w:r>
+    </w:p>
+    <w:p>
+      <w:pPr>
+        <w:pStyle w:val="normal2"/>
+        <w:rPr/>
+      </w:pPr>
+      <w:r>
+        <w:rPr/>
+      </w:r>
+    </w:p>
+    <w:p>
+      <w:pPr>
+        <w:pStyle w:val="normal2"/>
         <w:rPr/>
       </w:pPr>
       <w:r>
@@ -419,7 +387,7 @@
     </w:p>
     <w:p>
       <w:pPr>
-        <w:pStyle w:val="normal1"/>
+        <w:pStyle w:val="normal2"/>
         <w:rPr/>
       </w:pPr>
       <w:r>
@@ -429,7 +397,7 @@
     </w:p>
     <w:p>
       <w:pPr>
-        <w:pStyle w:val="normal1"/>
+        <w:pStyle w:val="normal2"/>
         <w:rPr/>
       </w:pPr>
       <w:r>
@@ -439,21 +407,80 @@
     </w:p>
     <w:p>
       <w:pPr>
-        <w:pStyle w:val="normal1"/>
-        <w:rPr/>
-      </w:pPr>
-      <w:r>
-        <w:rPr/>
-      </w:r>
-    </w:p>
-    <w:p>
-      <w:pPr>
-        <w:pStyle w:val="normal1"/>
-        <w:rPr/>
-      </w:pPr>
-      <w:r>
-        <w:rPr/>
-        <w:t>Restaurant (</w:t>
+        <w:pStyle w:val="normal2"/>
+        <w:rPr/>
+      </w:pPr>
+      <w:r>
+        <w:rPr/>
+      </w:r>
+    </w:p>
+    <w:p>
+      <w:pPr>
+        <w:pStyle w:val="normal2"/>
+        <w:rPr/>
+      </w:pPr>
+      <w:r>
+        <w:rPr/>
+        <w:t>Mitglied (</w:t>
+      </w:r>
+      <w:r>
+        <w:rPr>
+          <w:u w:val="single"/>
+        </w:rPr>
+        <w:t>PrimeID</w:t>
+      </w:r>
+      <w:r>
+        <w:rPr/>
+        <w:t>)</w:t>
+      </w:r>
+    </w:p>
+    <w:p>
+      <w:pPr>
+        <w:pStyle w:val="normal2"/>
+        <w:rPr/>
+      </w:pPr>
+      <w:r>
+        <w:rPr/>
+        <w:t>PK = PrimeID</w:t>
+      </w:r>
+    </w:p>
+    <w:p>
+      <w:pPr>
+        <w:pStyle w:val="normal2"/>
+        <w:rPr/>
+      </w:pPr>
+      <w:r>
+        <w:rPr/>
+        <w:t>FK = Mitgleid.BenutzerID ◊ Benutzer.BenutzerID</w:t>
+      </w:r>
+    </w:p>
+    <w:p>
+      <w:pPr>
+        <w:pStyle w:val="normal2"/>
+        <w:rPr/>
+      </w:pPr>
+      <w:r>
+        <w:rPr/>
+      </w:r>
+    </w:p>
+    <w:p>
+      <w:pPr>
+        <w:pStyle w:val="normal2"/>
+        <w:rPr/>
+      </w:pPr>
+      <w:r>
+        <w:rPr/>
+        <w:t>Bewertung (</w:t>
+      </w:r>
+      <w:r>
+        <w:rPr>
+          <w:u w:val="single"/>
+        </w:rPr>
+        <w:t>BenutzerID</w:t>
+      </w:r>
+      <w:r>
+        <w:rPr/>
+        <w:t xml:space="preserve">, </w:t>
       </w:r>
       <w:r>
         <w:rPr>
@@ -463,84 +490,27 @@
       </w:r>
       <w:r>
         <w:rPr/>
-        <w:t xml:space="preserve">, Name, OffenVon, OffenBis, </w:t>
-      </w:r>
-      <w:r>
-        <w:rPr/>
-        <w:t>Straße, Ort, PLZ</w:t>
-      </w:r>
-      <w:r>
-        <w:rPr/>
-        <w:t>)</w:t>
-      </w:r>
-    </w:p>
-    <w:p>
-      <w:pPr>
-        <w:pStyle w:val="normal1"/>
-        <w:rPr/>
-      </w:pPr>
-      <w:r>
-        <w:rPr/>
-        <w:t>PK = RestaurantID</w:t>
-      </w:r>
-    </w:p>
-    <w:p>
-      <w:pPr>
-        <w:pStyle w:val="normal1"/>
-        <w:rPr/>
-      </w:pPr>
-      <w:r>
-        <w:rPr/>
-        <w:t>FK = Restaurant.AppID ◊ App.AppID</w:t>
-      </w:r>
-    </w:p>
-    <w:p>
-      <w:pPr>
-        <w:pStyle w:val="normal1"/>
-        <w:rPr/>
-      </w:pPr>
-      <w:r>
-        <w:rPr/>
-      </w:r>
-    </w:p>
-    <w:p>
-      <w:pPr>
-        <w:pStyle w:val="normal1"/>
-        <w:rPr/>
-      </w:pPr>
-      <w:r>
-        <w:rPr/>
-        <w:t>Mitglied (</w:t>
-      </w:r>
-      <w:r>
-        <w:rPr>
-          <w:u w:val="single"/>
-        </w:rPr>
-        <w:t>PrimeID,</w:t>
-      </w:r>
-      <w:r>
-        <w:rPr/>
-        <w:t>)</w:t>
-      </w:r>
-    </w:p>
-    <w:p>
-      <w:pPr>
-        <w:pStyle w:val="normal1"/>
-        <w:rPr/>
-      </w:pPr>
-      <w:r>
-        <w:rPr/>
-        <w:t>PK = PrimeID</w:t>
-      </w:r>
-    </w:p>
-    <w:p>
-      <w:pPr>
-        <w:pStyle w:val="normal1"/>
-        <w:rPr/>
-      </w:pPr>
-      <w:r>
-        <w:rPr/>
-        <w:t>FK = Mitgleid.BenutzerID ◊ Benutzer.BenutzerID</w:t>
+        <w:t>, Bewertung)</w:t>
+      </w:r>
+    </w:p>
+    <w:p>
+      <w:pPr>
+        <w:pStyle w:val="normal2"/>
+        <w:rPr/>
+      </w:pPr>
+      <w:r>
+        <w:rPr/>
+        <w:t>PK = Bewertung.</w:t>
+      </w:r>
+      <w:r>
+        <w:rPr>
+          <w:u w:val="single"/>
+        </w:rPr>
+        <w:t xml:space="preserve">BenutzerID </w:t>
+      </w:r>
+      <w:r>
+        <w:rPr/>
+        <w:t>◊ Benutzer.BenutzerID, Bewertung.RestaurantID ◊ Restaurant.RestaurantID</w:t>
       </w:r>
     </w:p>
     <w:sectPr>
@@ -805,6 +775,24 @@
       <w:color w:val="666666"/>
       <w:sz w:val="30"/>
       <w:szCs w:val="30"/>
+    </w:rPr>
+  </w:style>
+  <w:style w:type="paragraph" w:styleId="normal2">
+    <w:name w:val="normal2"/>
+    <w:qFormat/>
+    <w:pPr>
+      <w:widowControl/>
+      <w:bidi w:val="0"/>
+      <w:spacing w:lineRule="auto" w:line="276" w:before="0" w:after="0"/>
+      <w:jc w:val="left"/>
+    </w:pPr>
+    <w:rPr>
+      <w:rFonts w:ascii="Arial" w:hAnsi="Arial" w:eastAsia="Arial" w:cs="Arial"/>
+      <w:color w:val="auto"/>
+      <w:kern w:val="0"/>
+      <w:sz w:val="22"/>
+      <w:szCs w:val="22"/>
+      <w:lang w:val="de-DE" w:eastAsia="zh-CN" w:bidi="hi-IN"/>
     </w:rPr>
   </w:style>
   <w:style w:type="table" w:default="1" w:styleId="TableNormal">

</xml_diff>